<commit_message>
feat: Add multi page document generation
</commit_message>
<xml_diff>
--- a/composeApp/template/Anschreiben_Jubilare.docx
+++ b/composeApp/template/Anschreiben_Jubilare.docx
@@ -976,7 +976,7 @@
           <w:noProof/>
         </w:rPr>
         <w:drawing>
-          <wp:inline distT="0" distB="0" distL="0" distR="0" wp14:anchorId="03D974A4" wp14:editId="212D5F7D">
+          <wp:inline distT="0" distB="0" distL="0" distR="0" wp14:anchorId="03D974A4" wp14:editId="548DFB9C">
             <wp:extent cx="1676400" cy="704850"/>
             <wp:effectExtent l="0" t="0" r="0" b="0"/>
             <wp:docPr id="6" name="Bild 2"/>
@@ -1197,6 +1197,22 @@
         <w:t>Rölle</w:t>
       </w:r>
       <w:proofErr w:type="spellEnd"/>
+    </w:p>
+    <w:p>
+      <w:pPr>
+        <w:rPr>
+          <w:rFonts w:ascii="Calibri" w:hAnsi="Calibri" w:cs="Calibri"/>
+          <w:sz w:val="20"/>
+        </w:rPr>
+      </w:pPr>
+    </w:p>
+    <w:p>
+      <w:pPr>
+        <w:rPr>
+          <w:rFonts w:ascii="Calibri" w:hAnsi="Calibri" w:cs="Calibri"/>
+          <w:sz w:val="20"/>
+        </w:rPr>
+      </w:pPr>
     </w:p>
     <w:sectPr>
       <w:headerReference w:type="default" r:id="rId11"/>

</xml_diff>